<commit_message>
Update for API changes.
</commit_message>
<xml_diff>
--- a/Perma Word Plugin Base.docx
+++ b/Perma Word Plugin Base.docx
@@ -6,7 +6,6 @@
       <w:pPr>
         <w:pStyle w:val="Heading1"/>
       </w:pPr>
-      <w:bookmarkStart w:id="0" w:name="_GoBack"/>
       <w:r>
         <w:t>Perma Word Plugin</w:t>
       </w:r>
@@ -85,11 +84,17 @@
       <w:r>
         <w:t>To install this plugin manually, copy it to your Microsoft Word “Startup” folder and restart Word.</w:t>
       </w:r>
+      <w:r>
+        <w:t xml:space="preserve"> </w:t>
+      </w:r>
     </w:p>
     <w:p/>
     <w:p>
       <w:r>
-        <w:t xml:space="preserve">Location of the “Startup” folder on a Mac: </w:t>
+        <w:t xml:space="preserve">Possible locations </w:t>
+      </w:r>
+      <w:r>
+        <w:t xml:space="preserve">of the “Startup” folder on a Mac: </w:t>
       </w:r>
     </w:p>
     <w:p/>
@@ -100,11 +105,19 @@
       <w:r>
         <w:t>Applications &gt; Microsoft Office 2011 &gt; Office &gt; Startup &gt; Word</w:t>
       </w:r>
+      <w:bookmarkStart w:id="0" w:name="_GoBack"/>
+      <w:bookmarkEnd w:id="0"/>
     </w:p>
     <w:p/>
     <w:p>
       <w:r>
-        <w:t>Possible locations of the “Startup” folder on Windows:</w:t>
+        <w:t>Possible locations of the “</w:t>
+      </w:r>
+      <w:r>
+        <w:t>Startup</w:t>
+      </w:r>
+      <w:r>
+        <w:t>” folder on Windows:</w:t>
       </w:r>
     </w:p>
     <w:p>
@@ -203,13 +216,8 @@
     <w:p/>
     <w:p>
       <w:r>
-        <w:t xml:space="preserve">You can also select a link in plain text (not highlighted in blue). Select the entire text of the link and choose “Insert Perma </w:t>
-      </w:r>
-      <w:proofErr w:type="gramStart"/>
-      <w:r>
-        <w:t>Link ...”</w:t>
-      </w:r>
-      <w:proofErr w:type="gramEnd"/>
+        <w:t>You can also select a link in plain text (not highlighted in blue). Select the entire text of the link and choose “Insert Perma Link ...”</w:t>
+      </w:r>
     </w:p>
     <w:p>
       <w:pPr>
@@ -231,7 +239,6 @@
         <w:t>You can also simply remove the plugin from your “Startup” folder, but in some versions of Word (such as Word for Mac 2011) this will not remove the “Perma” options from your right-click menu.</w:t>
       </w:r>
     </w:p>
-    <w:bookmarkEnd w:id="0"/>
     <w:p/>
     <w:sectPr>
       <w:pgSz w:w="12240" w:h="15840"/>
@@ -561,6 +568,17 @@
       <w:color w:val="4F81BD" w:themeColor="accent1"/>
     </w:rPr>
   </w:style>
+  <w:style w:type="character" w:styleId="Hyperlink">
+    <w:name w:val="Hyperlink"/>
+    <w:basedOn w:val="DefaultParagraphFont"/>
+    <w:uiPriority w:val="99"/>
+    <w:unhideWhenUsed/>
+    <w:rsid w:val="009277F8"/>
+    <w:rPr>
+      <w:color w:val="0000FF" w:themeColor="hyperlink"/>
+      <w:u w:val="single"/>
+    </w:rPr>
+  </w:style>
 </w:styles>
 </file>
 
@@ -881,6 +899,17 @@
       <w:b/>
       <w:bCs/>
       <w:color w:val="4F81BD" w:themeColor="accent1"/>
+    </w:rPr>
+  </w:style>
+  <w:style w:type="character" w:styleId="Hyperlink">
+    <w:name w:val="Hyperlink"/>
+    <w:basedOn w:val="DefaultParagraphFont"/>
+    <w:uiPriority w:val="99"/>
+    <w:unhideWhenUsed/>
+    <w:rsid w:val="009277F8"/>
+    <w:rPr>
+      <w:color w:val="0000FF" w:themeColor="hyperlink"/>
+      <w:u w:val="single"/>
     </w:rPr>
   </w:style>
 </w:styles>

</xml_diff>